<commit_message>
adds king county project
</commit_message>
<xml_diff>
--- a/Linear_regression_practice_problems.docx
+++ b/Linear_regression_practice_problems.docx
@@ -236,7 +236,16 @@
           <w:sz w:val="27"/>
           <w:szCs w:val="27"/>
         </w:rPr>
-        <w:t>Homoscedasticity is one of the most critical: It states that there should be an equal distribution of errors.</w:t>
+        <w:t>Homoscedasticity</w:t>
+      </w:r>
+      <w:r>
+        <w:rPr>
+          <w:rFonts w:eastAsia="Times New Roman" w:cstheme="minorHAnsi"/>
+          <w:color w:val="000000" w:themeColor="text1"/>
+          <w:sz w:val="27"/>
+          <w:szCs w:val="27"/>
+        </w:rPr>
+        <w:t xml:space="preserve"> is one of the most critical: It states that there should be an equal distribution of errors.</w:t>
       </w:r>
     </w:p>
     <w:p>
@@ -1092,6 +1101,16 @@
           <w:szCs w:val="42"/>
         </w:rPr>
       </w:pPr>
+      <w:r>
+        <w:rPr>
+          <w:rFonts w:asciiTheme="minorHAnsi" w:hAnsiTheme="minorHAnsi" w:cstheme="minorHAnsi"/>
+          <w:color w:val="000000" w:themeColor="text1"/>
+          <w:sz w:val="42"/>
+          <w:szCs w:val="42"/>
+          <w:bdr w:val="none" w:sz="0" w:space="0" w:color="auto" w:frame="1"/>
+        </w:rPr>
+        <w:t>*</w:t>
+      </w:r>
       <w:r>
         <w:rPr>
           <w:rFonts w:asciiTheme="minorHAnsi" w:hAnsiTheme="minorHAnsi" w:cstheme="minorHAnsi"/>

</xml_diff>